<commit_message>
initial results of experiment
</commit_message>
<xml_diff>
--- a/Martinez et al - .docx
+++ b/Martinez et al - .docx
@@ -503,7 +503,25 @@
           <w:color w:val="000000" w:themeColor="text1"/>
           <w:szCs w:val="22"/>
         </w:rPr>
-        <w:t>(Sklar 2007)</w:t>
+        <w:t>(</w:t>
+      </w:r>
+      <w:proofErr w:type="spellStart"/>
+      <w:r>
+        <w:rPr>
+          <w:noProof/>
+          <w:color w:val="000000" w:themeColor="text1"/>
+          <w:szCs w:val="22"/>
+        </w:rPr>
+        <w:t>Sklar</w:t>
+      </w:r>
+      <w:proofErr w:type="spellEnd"/>
+      <w:r>
+        <w:rPr>
+          <w:noProof/>
+          <w:color w:val="000000" w:themeColor="text1"/>
+          <w:szCs w:val="22"/>
+        </w:rPr>
+        <w:t xml:space="preserve"> 2007)</w:t>
       </w:r>
       <w:r>
         <w:rPr>
@@ -943,7 +961,25 @@
           <w:color w:val="000000" w:themeColor="text1"/>
           <w:szCs w:val="22"/>
         </w:rPr>
-        <w:t>(Junprung 2023; Park et al. 2023; Li et al. 2023)</w:t>
+        <w:t>(</w:t>
+      </w:r>
+      <w:proofErr w:type="spellStart"/>
+      <w:r>
+        <w:rPr>
+          <w:noProof/>
+          <w:color w:val="000000" w:themeColor="text1"/>
+          <w:szCs w:val="22"/>
+        </w:rPr>
+        <w:t>Junprung</w:t>
+      </w:r>
+      <w:proofErr w:type="spellEnd"/>
+      <w:r>
+        <w:rPr>
+          <w:noProof/>
+          <w:color w:val="000000" w:themeColor="text1"/>
+          <w:szCs w:val="22"/>
+        </w:rPr>
+        <w:t xml:space="preserve"> 2023; Park et al. 2023; Li et al. 2023)</w:t>
       </w:r>
       <w:r>
         <w:rPr>
@@ -2275,7 +2311,15 @@
         <w:t xml:space="preserve">We want to </w:t>
       </w:r>
       <w:r>
-        <w:t xml:space="preserve">investigate how varying the prestige and threshold-val parameters affect the adoption of </w:t>
+        <w:t>investigate how varying the prestige and threshold-</w:t>
+      </w:r>
+      <w:proofErr w:type="spellStart"/>
+      <w:r>
+        <w:t>val</w:t>
+      </w:r>
+      <w:proofErr w:type="spellEnd"/>
+      <w:r>
+        <w:t xml:space="preserve"> parameters affect the adoption of </w:t>
       </w:r>
       <w:r>
         <w:t>G</w:t>
@@ -2393,8 +2437,17 @@
           <w:b/>
           <w:bCs/>
         </w:rPr>
-        <w:t>threshold-val</w:t>
-      </w:r>
+        <w:t>threshold-</w:t>
+      </w:r>
+      <w:proofErr w:type="spellStart"/>
+      <w:r>
+        <w:rPr>
+          <w:b/>
+          <w:bCs/>
+        </w:rPr>
+        <w:t>val</w:t>
+      </w:r>
+      <w:proofErr w:type="spellEnd"/>
       <w:r>
         <w:t>:</w:t>
       </w:r>
@@ -2584,7 +2637,15 @@
         <w:t>Meaning</w:t>
       </w:r>
       <w:r>
-        <w:t>: The number of time steps the simulation ran before stopping.</w:t>
+        <w:t xml:space="preserve">: The number of </w:t>
+      </w:r>
+      <w:proofErr w:type="gramStart"/>
+      <w:r>
+        <w:t>time</w:t>
+      </w:r>
+      <w:proofErr w:type="gramEnd"/>
+      <w:r>
+        <w:t xml:space="preserve"> steps the simulation ran before stopping.</w:t>
       </w:r>
     </w:p>
     <w:p>
@@ -2726,7 +2787,23 @@
           <w:b/>
           <w:bCs/>
         </w:rPr>
-        <w:t>Threshold Value (threshold-val)</w:t>
+        <w:t>Threshold Value (threshold-</w:t>
+      </w:r>
+      <w:proofErr w:type="spellStart"/>
+      <w:r>
+        <w:rPr>
+          <w:b/>
+          <w:bCs/>
+        </w:rPr>
+        <w:t>val</w:t>
+      </w:r>
+      <w:proofErr w:type="spellEnd"/>
+      <w:r>
+        <w:rPr>
+          <w:b/>
+          <w:bCs/>
+        </w:rPr>
+        <w:t>)</w:t>
       </w:r>
       <w:r>
         <w:t>:</w:t>
@@ -2961,7 +3038,15 @@
         </w:tabs>
       </w:pPr>
       <w:r>
-        <w:t>Number of threshold-val values: 5</w:t>
+        <w:t>Number of threshold-</w:t>
+      </w:r>
+      <w:proofErr w:type="spellStart"/>
+      <w:r>
+        <w:t>val</w:t>
+      </w:r>
+      <w:proofErr w:type="spellEnd"/>
+      <w:r>
+        <w:t xml:space="preserve"> values: 5</w:t>
       </w:r>
     </w:p>
     <w:p>
@@ -3129,6 +3214,134 @@
       <w:pPr>
         <w:pStyle w:val="NormalIndent"/>
       </w:pPr>
+    </w:p>
+    <w:p>
+      <w:pPr>
+        <w:pStyle w:val="NormalIndent"/>
+      </w:pPr>
+      <w:r>
+        <w:t>Results of the experimental design:</w:t>
+      </w:r>
+    </w:p>
+    <w:p>
+      <w:pPr>
+        <w:pStyle w:val="FigureContent"/>
+      </w:pPr>
+      <w:r>
+        <w:drawing>
+          <wp:inline distT="0" distB="0" distL="0" distR="0" wp14:anchorId="48D9C03D" wp14:editId="759A89DC">
+            <wp:extent cx="3750974" cy="3026828"/>
+            <wp:effectExtent l="0" t="0" r="0" b="0"/>
+            <wp:docPr id="1822964998" name="Picture 1" descr="A diagram of a heatmap&#10;&#10;Description automatically generated"/>
+            <wp:cNvGraphicFramePr>
+              <a:graphicFrameLocks xmlns:a="http://schemas.openxmlformats.org/drawingml/2006/main" noChangeAspect="1"/>
+            </wp:cNvGraphicFramePr>
+            <a:graphic xmlns:a="http://schemas.openxmlformats.org/drawingml/2006/main">
+              <a:graphicData uri="http://schemas.openxmlformats.org/drawingml/2006/picture">
+                <pic:pic xmlns:pic="http://schemas.openxmlformats.org/drawingml/2006/picture">
+                  <pic:nvPicPr>
+                    <pic:cNvPr id="1822964998" name="Picture 1" descr="A diagram of a heatmap&#10;&#10;Description automatically generated"/>
+                    <pic:cNvPicPr/>
+                  </pic:nvPicPr>
+                  <pic:blipFill>
+                    <a:blip r:embed="rId12"/>
+                    <a:stretch>
+                      <a:fillRect/>
+                    </a:stretch>
+                  </pic:blipFill>
+                  <pic:spPr>
+                    <a:xfrm>
+                      <a:off x="0" y="0"/>
+                      <a:ext cx="3777783" cy="3048461"/>
+                    </a:xfrm>
+                    <a:prstGeom prst="rect">
+                      <a:avLst/>
+                    </a:prstGeom>
+                  </pic:spPr>
+                </pic:pic>
+              </a:graphicData>
+            </a:graphic>
+          </wp:inline>
+        </w:drawing>
+      </w:r>
+    </w:p>
+    <w:p>
+      <w:pPr>
+        <w:pStyle w:val="FigureContent"/>
+      </w:pPr>
+    </w:p>
+    <w:p>
+      <w:pPr>
+        <w:rPr>
+          <w:noProof/>
+          <w:snapToGrid/>
+        </w:rPr>
+      </w:pPr>
+      <w:r>
+        <w:rPr>
+          <w:noProof/>
+          <w:snapToGrid/>
+        </w:rPr>
+        <w:t>A</w:t>
+      </w:r>
+      <w:r>
+        <w:rPr>
+          <w:noProof/>
+          <w:snapToGrid/>
+        </w:rPr>
+        <w:t xml:space="preserve">nalyzing the simulation results, we observed negative correlations between prestige and output (-0.58) and between threshold and output (-0.62). These negative correlations indicate an inverse relationship between the variables: as the prestige of </w:t>
+      </w:r>
+      <w:r>
+        <w:rPr>
+          <w:noProof/>
+          <w:snapToGrid/>
+        </w:rPr>
+        <w:t>G</w:t>
+      </w:r>
+      <w:r>
+        <w:rPr>
+          <w:noProof/>
+          <w:snapToGrid/>
+        </w:rPr>
+        <w:t xml:space="preserve">rammar 1 or the threshold value increases, the final proportion of agents adopting </w:t>
+      </w:r>
+      <w:r>
+        <w:rPr>
+          <w:noProof/>
+          <w:snapToGrid/>
+        </w:rPr>
+        <w:t>G</w:t>
+      </w:r>
+      <w:r>
+        <w:rPr>
+          <w:noProof/>
+          <w:snapToGrid/>
+        </w:rPr>
+        <w:t>rammar 1 decreases. This outcome is somewhat counterintuitive, as one might expect that higher prestige would lead to higher adoption rates of the prestigious grammar.</w:t>
+      </w:r>
+    </w:p>
+    <w:p>
+      <w:pPr>
+        <w:pStyle w:val="FigureContent"/>
+        <w:jc w:val="left"/>
+        <w:rPr>
+          <w:lang w:val="en-US"/>
+        </w:rPr>
+      </w:pPr>
+    </w:p>
+    <w:p>
+      <w:pPr>
+        <w:tabs>
+          <w:tab w:val="clear" w:pos="360"/>
+          <w:tab w:val="clear" w:pos="720"/>
+          <w:tab w:val="clear" w:pos="1080"/>
+        </w:tabs>
+        <w:spacing w:line="240" w:lineRule="auto"/>
+        <w:jc w:val="left"/>
+      </w:pPr>
+      <w:r>
+        <w:br w:type="page"/>
+      </w:r>
     </w:p>
     <w:p>
       <w:pPr>
@@ -3482,7 +3695,7 @@
           <w:r>
             <w:t xml:space="preserve">Wilensky, Uri. 1999. 'NetLogo (and NetLogo User Manual)', Accessed 12th March. </w:t>
           </w:r>
-          <w:hyperlink r:id="rId12" w:history="1">
+          <w:hyperlink r:id="rId13" w:history="1">
             <w:r>
               <w:rPr>
                 <w:rStyle w:val="Hyperlink"/>
@@ -3509,7 +3722,6 @@
         <w:pStyle w:val="HeadingUnnumbered"/>
       </w:pPr>
       <w:r>
-        <w:lastRenderedPageBreak/>
         <w:t>AUTHOR BIOGRAPHIES</w:t>
       </w:r>
     </w:p>
@@ -3590,7 +3802,7 @@
       <w:r>
         <w:t xml:space="preserve"> His email address is </w:t>
       </w:r>
-      <w:hyperlink r:id="rId13" w:history="1">
+      <w:hyperlink r:id="rId14" w:history="1">
         <w:r>
           <w:rPr>
             <w:rStyle w:val="Hyperlink"/>
@@ -3604,7 +3816,7 @@
       <w:r>
         <w:t xml:space="preserve"> and his web page is </w:t>
       </w:r>
-      <w:hyperlink r:id="rId14" w:history="1">
+      <w:hyperlink r:id="rId15" w:history="1">
         <w:r>
           <w:rPr>
             <w:rStyle w:val="Hyperlink"/>
@@ -3656,9 +3868,9 @@
       </w:pPr>
     </w:p>
     <w:sectPr>
-      <w:headerReference w:type="default" r:id="rId15"/>
-      <w:footerReference w:type="default" r:id="rId16"/>
-      <w:headerReference w:type="first" r:id="rId17"/>
+      <w:headerReference w:type="default" r:id="rId16"/>
+      <w:footerReference w:type="default" r:id="rId17"/>
+      <w:headerReference w:type="first" r:id="rId18"/>
       <w:type w:val="continuous"/>
       <w:pgSz w:w="12240" w:h="15840" w:code="1"/>
       <w:pgMar w:top="1440" w:right="1440" w:bottom="1440" w:left="1440" w:header="992" w:footer="1083" w:gutter="0"/>
@@ -10066,6 +10278,7 @@
     <w:rsid w:val="008B291A"/>
     <w:rsid w:val="0097178C"/>
     <w:rsid w:val="009C37A1"/>
+    <w:rsid w:val="00A42BB7"/>
     <w:rsid w:val="00A5763D"/>
     <w:rsid w:val="00BC2901"/>
     <w:rsid w:val="00BD44CB"/>
@@ -10826,25 +11039,15 @@
 </file>
 
 <file path=customXml/item1.xml><?xml version="1.0" encoding="utf-8"?>
-<b:Sources xmlns:b="http://schemas.openxmlformats.org/officeDocument/2006/bibliography" xmlns="http://schemas.openxmlformats.org/officeDocument/2006/bibliography" SelectedStyle="\APA.XSL" StyleName="APA"/>
+<?mso-contentType ?>
+<FormTemplates xmlns="http://schemas.microsoft.com/sharepoint/v3/contenttype/forms">
+  <Display>DocumentLibraryForm</Display>
+  <Edit>DocumentLibraryForm</Edit>
+  <New>DocumentLibraryForm</New>
+</FormTemplates>
 </file>
 
 <file path=customXml/item2.xml><?xml version="1.0" encoding="utf-8"?>
-<b:Sources xmlns:b="http://schemas.openxmlformats.org/officeDocument/2006/bibliography" xmlns="http://schemas.openxmlformats.org/officeDocument/2006/bibliography" SelectedStyle="\APA.XSL" StyleName="APA"/>
-</file>
-
-<file path=customXml/item3.xml><?xml version="1.0" encoding="utf-8"?>
-<p:properties xmlns:p="http://schemas.microsoft.com/office/2006/metadata/properties" xmlns:xsi="http://www.w3.org/2001/XMLSchema-instance" xmlns:pc="http://schemas.microsoft.com/office/infopath/2007/PartnerControls">
-  <documentManagement>
-    <TaxCatchAll xmlns="eaf8cdcd-629a-4941-a03d-a6c3fde55bf7" xsi:nil="true"/>
-    <lcf76f155ced4ddcb4097134ff3c332f xmlns="95c6831b-bd24-4ef5-8684-2bab065d44e5">
-      <Terms xmlns="http://schemas.microsoft.com/office/infopath/2007/PartnerControls"/>
-    </lcf76f155ced4ddcb4097134ff3c332f>
-  </documentManagement>
-</p:properties>
-</file>
-
-<file path=customXml/item4.xml><?xml version="1.0" encoding="utf-8"?>
 <ct:contentTypeSchema xmlns:ct="http://schemas.microsoft.com/office/2006/metadata/contentType" xmlns:ma="http://schemas.microsoft.com/office/2006/metadata/properties/metaAttributes" ct:_="" ma:_="" ma:contentTypeName="Document" ma:contentTypeID="0x010100931389FEB8E30C46846AFEF478C01429" ma:contentTypeVersion="18" ma:contentTypeDescription="Create a new document." ma:contentTypeScope="" ma:versionID="815bbd52b0d210c92282e917a5d181f3">
   <xsd:schema xmlns:xsd="http://www.w3.org/2001/XMLSchema" xmlns:xs="http://www.w3.org/2001/XMLSchema" xmlns:p="http://schemas.microsoft.com/office/2006/metadata/properties" xmlns:ns2="95c6831b-bd24-4ef5-8684-2bab065d44e5" xmlns:ns3="eaf8cdcd-629a-4941-a03d-a6c3fde55bf7" targetNamespace="http://schemas.microsoft.com/office/2006/metadata/properties" ma:root="true" ma:fieldsID="d2596ee952c6711e72358bb61dbba0bb" ns2:_="" ns3:_="">
     <xsd:import namespace="95c6831b-bd24-4ef5-8684-2bab065d44e5"/>
@@ -11099,43 +11302,34 @@
 </ct:contentTypeSchema>
 </file>
 
+<file path=customXml/item3.xml><?xml version="1.0" encoding="utf-8"?>
+<p:properties xmlns:p="http://schemas.microsoft.com/office/2006/metadata/properties" xmlns:xsi="http://www.w3.org/2001/XMLSchema-instance" xmlns:pc="http://schemas.microsoft.com/office/infopath/2007/PartnerControls">
+  <documentManagement>
+    <TaxCatchAll xmlns="eaf8cdcd-629a-4941-a03d-a6c3fde55bf7" xsi:nil="true"/>
+    <lcf76f155ced4ddcb4097134ff3c332f xmlns="95c6831b-bd24-4ef5-8684-2bab065d44e5">
+      <Terms xmlns="http://schemas.microsoft.com/office/infopath/2007/PartnerControls"/>
+    </lcf76f155ced4ddcb4097134ff3c332f>
+  </documentManagement>
+</p:properties>
+</file>
+
+<file path=customXml/item4.xml><?xml version="1.0" encoding="utf-8"?>
+<b:Sources xmlns:b="http://schemas.openxmlformats.org/officeDocument/2006/bibliography" xmlns="http://schemas.openxmlformats.org/officeDocument/2006/bibliography" SelectedStyle="\APA.XSL" StyleName="APA"/>
+</file>
+
 <file path=customXml/item5.xml><?xml version="1.0" encoding="utf-8"?>
-<?mso-contentType ?>
-<FormTemplates xmlns="http://schemas.microsoft.com/sharepoint/v3/contenttype/forms">
-  <Display>DocumentLibraryForm</Display>
-  <Edit>DocumentLibraryForm</Edit>
-  <New>DocumentLibraryForm</New>
-</FormTemplates>
+<b:Sources xmlns:b="http://schemas.openxmlformats.org/officeDocument/2006/bibliography" xmlns="http://schemas.openxmlformats.org/officeDocument/2006/bibliography" SelectedStyle="\APA.XSL" StyleName="APA"/>
 </file>
 
 <file path=customXml/itemProps1.xml><?xml version="1.0" encoding="utf-8"?>
-<ds:datastoreItem xmlns:ds="http://schemas.openxmlformats.org/officeDocument/2006/customXml" ds:itemID="{09E7A9A8-485F-45CC-95E8-E1A04948B906}">
+<ds:datastoreItem xmlns:ds="http://schemas.openxmlformats.org/officeDocument/2006/customXml" ds:itemID="{9AA4FE4A-5896-44C4-A974-27CDEB603BB1}">
   <ds:schemaRefs>
-    <ds:schemaRef ds:uri="http://schemas.openxmlformats.org/officeDocument/2006/bibliography"/>
+    <ds:schemaRef ds:uri="http://schemas.microsoft.com/sharepoint/v3/contenttype/forms"/>
   </ds:schemaRefs>
 </ds:datastoreItem>
 </file>
 
 <file path=customXml/itemProps2.xml><?xml version="1.0" encoding="utf-8"?>
-<ds:datastoreItem xmlns:ds="http://schemas.openxmlformats.org/officeDocument/2006/customXml" ds:itemID="{9AD021B1-93EA-4175-BB3F-9F2D92AC2841}">
-  <ds:schemaRefs>
-    <ds:schemaRef ds:uri="http://schemas.openxmlformats.org/officeDocument/2006/bibliography"/>
-  </ds:schemaRefs>
-</ds:datastoreItem>
-</file>
-
-<file path=customXml/itemProps3.xml><?xml version="1.0" encoding="utf-8"?>
-<ds:datastoreItem xmlns:ds="http://schemas.openxmlformats.org/officeDocument/2006/customXml" ds:itemID="{7A5258B8-1168-487C-9493-F5D7233FB7DC}">
-  <ds:schemaRefs>
-    <ds:schemaRef ds:uri="http://schemas.microsoft.com/office/2006/metadata/properties"/>
-    <ds:schemaRef ds:uri="http://schemas.microsoft.com/office/infopath/2007/PartnerControls"/>
-    <ds:schemaRef ds:uri="eaf8cdcd-629a-4941-a03d-a6c3fde55bf7"/>
-    <ds:schemaRef ds:uri="95c6831b-bd24-4ef5-8684-2bab065d44e5"/>
-  </ds:schemaRefs>
-</ds:datastoreItem>
-</file>
-
-<file path=customXml/itemProps4.xml><?xml version="1.0" encoding="utf-8"?>
 <ds:datastoreItem xmlns:ds="http://schemas.openxmlformats.org/officeDocument/2006/customXml" ds:itemID="{E1166D48-2D05-465C-BC5E-FA2663D17474}">
   <ds:schemaRefs>
     <ds:schemaRef ds:uri="http://schemas.microsoft.com/office/2006/metadata/contentType"/>
@@ -11154,10 +11348,29 @@
 </ds:datastoreItem>
 </file>
 
+<file path=customXml/itemProps3.xml><?xml version="1.0" encoding="utf-8"?>
+<ds:datastoreItem xmlns:ds="http://schemas.openxmlformats.org/officeDocument/2006/customXml" ds:itemID="{7A5258B8-1168-487C-9493-F5D7233FB7DC}">
+  <ds:schemaRefs>
+    <ds:schemaRef ds:uri="http://schemas.microsoft.com/office/2006/metadata/properties"/>
+    <ds:schemaRef ds:uri="http://schemas.microsoft.com/office/infopath/2007/PartnerControls"/>
+    <ds:schemaRef ds:uri="eaf8cdcd-629a-4941-a03d-a6c3fde55bf7"/>
+    <ds:schemaRef ds:uri="95c6831b-bd24-4ef5-8684-2bab065d44e5"/>
+  </ds:schemaRefs>
+</ds:datastoreItem>
+</file>
+
+<file path=customXml/itemProps4.xml><?xml version="1.0" encoding="utf-8"?>
+<ds:datastoreItem xmlns:ds="http://schemas.openxmlformats.org/officeDocument/2006/customXml" ds:itemID="{9AD021B1-93EA-4175-BB3F-9F2D92AC2841}">
+  <ds:schemaRefs>
+    <ds:schemaRef ds:uri="http://schemas.openxmlformats.org/officeDocument/2006/bibliography"/>
+  </ds:schemaRefs>
+</ds:datastoreItem>
+</file>
+
 <file path=customXml/itemProps5.xml><?xml version="1.0" encoding="utf-8"?>
-<ds:datastoreItem xmlns:ds="http://schemas.openxmlformats.org/officeDocument/2006/customXml" ds:itemID="{9AA4FE4A-5896-44C4-A974-27CDEB603BB1}">
+<ds:datastoreItem xmlns:ds="http://schemas.openxmlformats.org/officeDocument/2006/customXml" ds:itemID="{09E7A9A8-485F-45CC-95E8-E1A04948B906}">
   <ds:schemaRefs>
-    <ds:schemaRef ds:uri="http://schemas.microsoft.com/sharepoint/v3/contenttype/forms"/>
+    <ds:schemaRef ds:uri="http://schemas.openxmlformats.org/officeDocument/2006/bibliography"/>
   </ds:schemaRefs>
 </ds:datastoreItem>
 </file>
</xml_diff>